<commit_message>
fixed api scancode error
</commit_message>
<xml_diff>
--- a/doc/公众号支付接口.docx
+++ b/doc/公众号支付接口.docx
@@ -1422,6 +1422,7 @@
         </w:rPr>
         <w:t>.</w:t>
       </w:r>
+      <w:bookmarkStart w:id="0" w:name="_GoBack"/>
       <w:r>
         <w:rPr>
           <w:rFonts w:asciiTheme="minorEastAsia" w:hAnsiTheme="minorEastAsia" w:cs="宋体"/>
@@ -1431,7 +1432,19 @@
           <w:sz w:val="24"/>
           <w:szCs w:val="24"/>
         </w:rPr>
-        <w:t>qimpay.</w:t>
+        <w:t>qimpay</w:t>
+      </w:r>
+      <w:bookmarkEnd w:id="0"/>
+      <w:r>
+        <w:rPr>
+          <w:rFonts w:asciiTheme="minorEastAsia" w:hAnsiTheme="minorEastAsia" w:cs="宋体"/>
+          <w:b/>
+          <w:color w:val="333333"/>
+          <w:kern w:val="0"/>
+          <w:sz w:val="24"/>
+          <w:szCs w:val="24"/>
+        </w:rPr>
+        <w:t>.</w:t>
       </w:r>
       <w:r>
         <w:rPr>
@@ -1731,7 +1744,7 @@
       </w:tr>
       <w:tr>
         <w:trPr>
-          <w:trHeight w:val="285"/>
+          <w:trHeight w:val="373"/>
         </w:trPr>
         <w:tc>
           <w:tcPr>
@@ -1891,10 +1904,39 @@
                 <w:kern w:val="0"/>
                 <w:szCs w:val="21"/>
               </w:rPr>
-              <w:t>或Hgesy</w:t>
-            </w:r>
-            <w:bookmarkStart w:id="0" w:name="_GoBack"/>
-            <w:bookmarkEnd w:id="0"/>
+              <w:t>或</w:t>
+            </w:r>
+            <w:proofErr w:type="spellStart"/>
+            <w:r>
+              <w:rPr>
+                <w:rFonts w:asciiTheme="minorEastAsia" w:hAnsiTheme="minorEastAsia" w:cs="宋体" w:hint="eastAsia"/>
+                <w:color w:val="333333"/>
+                <w:kern w:val="0"/>
+                <w:szCs w:val="21"/>
+              </w:rPr>
+              <w:t>Hgesy</w:t>
+            </w:r>
+            <w:proofErr w:type="spellEnd"/>
+            <w:r>
+              <w:rPr>
+                <w:rFonts w:asciiTheme="minorEastAsia" w:hAnsiTheme="minorEastAsia" w:cs="宋体" w:hint="eastAsia"/>
+                <w:color w:val="333333"/>
+                <w:kern w:val="0"/>
+                <w:szCs w:val="21"/>
+              </w:rPr>
+              <w:t>或</w:t>
+            </w:r>
+            <w:proofErr w:type="spellStart"/>
+            <w:r>
+              <w:rPr>
+                <w:rFonts w:asciiTheme="minorEastAsia" w:hAnsiTheme="minorEastAsia" w:cs="宋体" w:hint="eastAsia"/>
+                <w:color w:val="333333"/>
+                <w:kern w:val="0"/>
+                <w:szCs w:val="21"/>
+              </w:rPr>
+              <w:t>payMind</w:t>
+            </w:r>
+            <w:proofErr w:type="spellEnd"/>
           </w:p>
         </w:tc>
       </w:tr>

</xml_diff>